<commit_message>
Methode en cours 1
</commit_message>
<xml_diff>
--- a/C#_GLOBAL_20483C/Syntaxe_C#_Module2_Methodes_Exception_20483C.docx
+++ b/C#_GLOBAL_20483C/Syntaxe_C#_Module2_Methodes_Exception_20483C.docx
@@ -6335,7 +6335,6 @@
           <w:lang w:eastAsia="fr-FR"/>
         </w:rPr>
       </w:pPr>
-      <w:bookmarkStart w:id="8" w:name="_GoBack"/>
       <w:r>
         <w:rPr>
           <w:rFonts w:ascii="Times New Roman" w:eastAsia="Times New Roman" w:hAnsi="Times New Roman" w:cs="Times New Roman"/>
@@ -6438,85 +6437,75 @@
           <w:szCs w:val="34"/>
           <w:lang w:eastAsia="fr-FR"/>
         </w:rPr>
-        <w:t>.</w:t>
+        <w:t xml:space="preserve">. La combinaison du </w:t>
+      </w:r>
+      <w:r>
+        <w:rPr>
+          <w:rFonts w:ascii="Times New Roman" w:eastAsia="Times New Roman" w:hAnsi="Times New Roman" w:cs="Times New Roman"/>
+          <w:b/>
+          <w:sz w:val="34"/>
+          <w:szCs w:val="34"/>
+          <w:lang w:eastAsia="fr-FR"/>
+        </w:rPr>
+        <w:t>nom de la méthode</w:t>
+      </w:r>
+      <w:r>
+        <w:rPr>
+          <w:rFonts w:ascii="Times New Roman" w:eastAsia="Times New Roman" w:hAnsi="Times New Roman" w:cs="Times New Roman"/>
+          <w:sz w:val="34"/>
+          <w:szCs w:val="34"/>
+          <w:lang w:eastAsia="fr-FR"/>
+        </w:rPr>
+        <w:t xml:space="preserve"> et de sa liste de </w:t>
+      </w:r>
+      <w:r>
+        <w:rPr>
+          <w:rFonts w:ascii="Times New Roman" w:eastAsia="Times New Roman" w:hAnsi="Times New Roman" w:cs="Times New Roman"/>
+          <w:b/>
+          <w:sz w:val="34"/>
+          <w:szCs w:val="34"/>
+          <w:lang w:eastAsia="fr-FR"/>
+        </w:rPr>
+        <w:t xml:space="preserve">paramètres </w:t>
+      </w:r>
+      <w:r>
+        <w:rPr>
+          <w:rFonts w:ascii="Times New Roman" w:eastAsia="Times New Roman" w:hAnsi="Times New Roman" w:cs="Times New Roman"/>
+          <w:sz w:val="34"/>
+          <w:szCs w:val="34"/>
+          <w:lang w:eastAsia="fr-FR"/>
+        </w:rPr>
+        <w:t xml:space="preserve">est appelée </w:t>
+      </w:r>
+      <w:r>
+        <w:rPr>
+          <w:rFonts w:ascii="Times New Roman" w:eastAsia="Times New Roman" w:hAnsi="Times New Roman" w:cs="Times New Roman"/>
+          <w:b/>
+          <w:sz w:val="34"/>
+          <w:szCs w:val="34"/>
+          <w:lang w:eastAsia="fr-FR"/>
+        </w:rPr>
+        <w:t>signature de méthode</w:t>
+      </w:r>
+      <w:r>
+        <w:rPr>
+          <w:rFonts w:ascii="Times New Roman" w:eastAsia="Times New Roman" w:hAnsi="Times New Roman" w:cs="Times New Roman"/>
+          <w:sz w:val="34"/>
+          <w:szCs w:val="34"/>
+          <w:lang w:eastAsia="fr-FR"/>
+        </w:rPr>
+        <w:t>. La définition de la valeur de retour d'une méthode n'est pas considérée comme faisant partie de la signature. Chaque méthode d'une classe doit avoir une signature unique.</w:t>
+      </w:r>
+    </w:p>
+    <w:p>
+      <w:pPr>
+        <w:pStyle w:val="Titre3"/>
+      </w:pPr>
+      <w:bookmarkStart w:id="8" w:name="_Toc67901657"/>
+      <w:r>
+        <w:t>Méthodes de dénomination</w:t>
       </w:r>
       <w:bookmarkEnd w:id="8"/>
-      <w:r>
-        <w:rPr>
-          <w:rFonts w:ascii="Times New Roman" w:eastAsia="Times New Roman" w:hAnsi="Times New Roman" w:cs="Times New Roman"/>
-          <w:sz w:val="34"/>
-          <w:szCs w:val="34"/>
-          <w:lang w:eastAsia="fr-FR"/>
-        </w:rPr>
-        <w:t xml:space="preserve"> La combinaison du </w:t>
-      </w:r>
-      <w:r>
-        <w:rPr>
-          <w:rFonts w:ascii="Times New Roman" w:eastAsia="Times New Roman" w:hAnsi="Times New Roman" w:cs="Times New Roman"/>
-          <w:b/>
-          <w:sz w:val="34"/>
-          <w:szCs w:val="34"/>
-          <w:lang w:eastAsia="fr-FR"/>
-        </w:rPr>
-        <w:t>nom de la méthode</w:t>
-      </w:r>
-      <w:r>
-        <w:rPr>
-          <w:rFonts w:ascii="Times New Roman" w:eastAsia="Times New Roman" w:hAnsi="Times New Roman" w:cs="Times New Roman"/>
-          <w:sz w:val="34"/>
-          <w:szCs w:val="34"/>
-          <w:lang w:eastAsia="fr-FR"/>
-        </w:rPr>
-        <w:t xml:space="preserve"> et de sa liste de </w:t>
-      </w:r>
-      <w:r>
-        <w:rPr>
-          <w:rFonts w:ascii="Times New Roman" w:eastAsia="Times New Roman" w:hAnsi="Times New Roman" w:cs="Times New Roman"/>
-          <w:b/>
-          <w:sz w:val="34"/>
-          <w:szCs w:val="34"/>
-          <w:lang w:eastAsia="fr-FR"/>
-        </w:rPr>
-        <w:t xml:space="preserve">paramètres </w:t>
-      </w:r>
-      <w:r>
-        <w:rPr>
-          <w:rFonts w:ascii="Times New Roman" w:eastAsia="Times New Roman" w:hAnsi="Times New Roman" w:cs="Times New Roman"/>
-          <w:sz w:val="34"/>
-          <w:szCs w:val="34"/>
-          <w:lang w:eastAsia="fr-FR"/>
-        </w:rPr>
-        <w:t xml:space="preserve">est appelée </w:t>
-      </w:r>
-      <w:r>
-        <w:rPr>
-          <w:rFonts w:ascii="Times New Roman" w:eastAsia="Times New Roman" w:hAnsi="Times New Roman" w:cs="Times New Roman"/>
-          <w:b/>
-          <w:sz w:val="34"/>
-          <w:szCs w:val="34"/>
-          <w:lang w:eastAsia="fr-FR"/>
-        </w:rPr>
-        <w:t>signature de méthode</w:t>
-      </w:r>
-      <w:r>
-        <w:rPr>
-          <w:rFonts w:ascii="Times New Roman" w:eastAsia="Times New Roman" w:hAnsi="Times New Roman" w:cs="Times New Roman"/>
-          <w:sz w:val="34"/>
-          <w:szCs w:val="34"/>
-          <w:lang w:eastAsia="fr-FR"/>
-        </w:rPr>
-        <w:t>. La définition de la valeur de retour d'une méthode n'est pas considérée comme faisant partie de la signature. Chaque méthode d'une classe doit avoir une signature unique.</w:t>
-      </w:r>
-    </w:p>
-    <w:p>
-      <w:pPr>
-        <w:pStyle w:val="Titre3"/>
-      </w:pPr>
-      <w:bookmarkStart w:id="9" w:name="_Toc67901657"/>
-      <w:r>
-        <w:t>Méthodes de dénomination</w:t>
-      </w:r>
-      <w:bookmarkEnd w:id="9"/>
     </w:p>
     <w:p>
       <w:pPr>
@@ -6713,11 +6702,11 @@
       <w:pPr>
         <w:pStyle w:val="Titre3"/>
       </w:pPr>
-      <w:bookmarkStart w:id="10" w:name="_Toc67901658"/>
+      <w:bookmarkStart w:id="9" w:name="_Toc67901658"/>
       <w:r>
         <w:t>Implémentation d'un corps de méthode</w:t>
       </w:r>
-      <w:bookmarkEnd w:id="10"/>
+      <w:bookmarkEnd w:id="9"/>
     </w:p>
     <w:p>
       <w:pPr>
@@ -6952,7 +6941,7 @@
           <w:lang w:eastAsia="fr-FR"/>
         </w:rPr>
       </w:pPr>
-      <w:bookmarkStart w:id="11" w:name="_Toc67901659"/>
+      <w:bookmarkStart w:id="10" w:name="_Toc67901659"/>
       <w:r>
         <w:rPr>
           <w:rFonts w:eastAsia="Times New Roman"/>
@@ -6960,7 +6949,7 @@
         </w:rPr>
         <w:t>Portée de la méthode variable</w:t>
       </w:r>
-      <w:bookmarkEnd w:id="11"/>
+      <w:bookmarkEnd w:id="10"/>
     </w:p>
     <w:p>
       <w:pPr>
@@ -7170,11 +7159,11 @@
       <w:pPr>
         <w:pStyle w:val="Titre3"/>
       </w:pPr>
-      <w:bookmarkStart w:id="12" w:name="_Toc67901660"/>
+      <w:bookmarkStart w:id="11" w:name="_Toc67901660"/>
       <w:r>
         <w:t>Spécification des paramètres</w:t>
       </w:r>
-      <w:bookmarkEnd w:id="12"/>
+      <w:bookmarkEnd w:id="11"/>
     </w:p>
     <w:p>
       <w:pPr>
@@ -7315,7 +7304,7 @@
           <w:lang w:eastAsia="fr-FR"/>
         </w:rPr>
       </w:pPr>
-      <w:bookmarkStart w:id="13" w:name="_Toc67901661"/>
+      <w:bookmarkStart w:id="12" w:name="_Toc67901661"/>
       <w:r>
         <w:rPr>
           <w:rFonts w:eastAsia="Times New Roman"/>
@@ -7323,7 +7312,7 @@
         </w:rPr>
         <w:t>Passer des paramètres à une méthode</w:t>
       </w:r>
-      <w:bookmarkEnd w:id="13"/>
+      <w:bookmarkEnd w:id="12"/>
     </w:p>
     <w:p>
       <w:pPr>
@@ -7618,7 +7607,7 @@
           <w:lang w:eastAsia="fr-FR"/>
         </w:rPr>
       </w:pPr>
-      <w:bookmarkStart w:id="14" w:name="_Toc67901662"/>
+      <w:bookmarkStart w:id="13" w:name="_Toc67901662"/>
       <w:r>
         <w:rPr>
           <w:rFonts w:eastAsia="Times New Roman"/>
@@ -7626,7 +7615,7 @@
         </w:rPr>
         <w:t>Définition d'un paramètre à l'aide du mot-clé ref</w:t>
       </w:r>
-      <w:bookmarkEnd w:id="14"/>
+      <w:bookmarkEnd w:id="13"/>
     </w:p>
     <w:p>
       <w:pPr>
@@ -7848,11 +7837,11 @@
       <w:pPr>
         <w:pStyle w:val="Titre3"/>
       </w:pPr>
-      <w:bookmarkStart w:id="15" w:name="_Toc67901663"/>
+      <w:bookmarkStart w:id="14" w:name="_Toc67901663"/>
       <w:r>
         <w:t>Spécification d'un type de retour</w:t>
       </w:r>
-      <w:bookmarkEnd w:id="15"/>
+      <w:bookmarkEnd w:id="14"/>
     </w:p>
     <w:p>
       <w:pPr>
@@ -7952,7 +7941,7 @@
           <w:lang w:eastAsia="fr-FR"/>
         </w:rPr>
       </w:pPr>
-      <w:bookmarkStart w:id="16" w:name="_Toc67901664"/>
+      <w:bookmarkStart w:id="15" w:name="_Toc67901664"/>
       <w:r>
         <w:rPr>
           <w:rFonts w:eastAsia="Times New Roman"/>
@@ -7960,7 +7949,7 @@
         </w:rPr>
         <w:t>Renvoyer des données à partir d'une méthode</w:t>
       </w:r>
-      <w:bookmarkEnd w:id="16"/>
+      <w:bookmarkEnd w:id="15"/>
     </w:p>
     <w:p>
       <w:pPr>
@@ -8216,7 +8205,7 @@
           <w:lang w:eastAsia="fr-FR"/>
         </w:rPr>
       </w:pPr>
-      <w:bookmarkStart w:id="17" w:name="_Toc67901665"/>
+      <w:bookmarkStart w:id="16" w:name="_Toc67901665"/>
       <w:r>
         <w:rPr>
           <w:rFonts w:eastAsia="Times New Roman"/>
@@ -8224,7 +8213,7 @@
         </w:rPr>
         <w:t>Ce code ne se compilera pas</w:t>
       </w:r>
-      <w:bookmarkEnd w:id="17"/>
+      <w:bookmarkEnd w:id="16"/>
     </w:p>
     <w:p>
       <w:pPr>
@@ -8475,11 +8464,11 @@
       <w:pPr>
         <w:pStyle w:val="Titre2"/>
       </w:pPr>
-      <w:bookmarkStart w:id="18" w:name="_Toc67901666"/>
+      <w:bookmarkStart w:id="17" w:name="_Toc67901666"/>
       <w:r>
         <w:t>Invoquer des méthodes</w:t>
       </w:r>
-      <w:bookmarkEnd w:id="18"/>
+      <w:bookmarkEnd w:id="17"/>
     </w:p>
     <w:p>
       <w:pPr>
@@ -8676,7 +8665,7 @@
           <w:lang w:eastAsia="fr-FR"/>
         </w:rPr>
       </w:pPr>
-      <w:bookmarkStart w:id="19" w:name="_Toc67901667"/>
+      <w:bookmarkStart w:id="18" w:name="_Toc67901667"/>
       <w:r>
         <w:rPr>
           <w:rFonts w:eastAsia="Times New Roman"/>
@@ -8684,7 +8673,7 @@
         </w:rPr>
         <w:t>Appel d'une méthode passant des paramètres</w:t>
       </w:r>
-      <w:bookmarkEnd w:id="19"/>
+      <w:bookmarkEnd w:id="18"/>
     </w:p>
     <w:p>
       <w:pPr>
@@ -9063,7 +9052,7 @@
           <w:lang w:eastAsia="fr-FR"/>
         </w:rPr>
       </w:pPr>
-      <w:bookmarkStart w:id="20" w:name="_Toc67901668"/>
+      <w:bookmarkStart w:id="19" w:name="_Toc67901668"/>
       <w:r>
         <w:rPr>
           <w:rFonts w:eastAsia="Times New Roman"/>
@@ -9071,7 +9060,7 @@
         </w:rPr>
         <w:t>Capture d'une valeur de retour de méthode</w:t>
       </w:r>
-      <w:bookmarkEnd w:id="20"/>
+      <w:bookmarkEnd w:id="19"/>
     </w:p>
     <w:p>
       <w:pPr>
@@ -9152,7 +9141,29 @@
           <w:shd w:val="clear" w:color="auto" w:fill="292B2D"/>
           <w:lang w:eastAsia="fr-FR"/>
         </w:rPr>
-        <w:t>chaîne GetServiceName ()</w:t>
+        <w:t>string</w:t>
+      </w:r>
+      <w:r>
+        <w:rPr>
+          <w:rFonts w:ascii="Lucida Sans Typewriter" w:eastAsia="Times New Roman" w:hAnsi="Lucida Sans Typewriter" w:cs="Courier New"/>
+          <w:sz w:val="20"/>
+          <w:szCs w:val="20"/>
+          <w:shd w:val="clear" w:color="auto" w:fill="292B2D"/>
+          <w:lang w:eastAsia="fr-FR"/>
+        </w:rPr>
+        <w:t xml:space="preserve"> </w:t>
+      </w:r>
+      <w:bookmarkStart w:id="20" w:name="_GoBack"/>
+      <w:bookmarkEnd w:id="20"/>
+      <w:r>
+        <w:rPr>
+          <w:rFonts w:ascii="Lucida Sans Typewriter" w:eastAsia="Times New Roman" w:hAnsi="Lucida Sans Typewriter" w:cs="Courier New"/>
+          <w:sz w:val="20"/>
+          <w:szCs w:val="20"/>
+          <w:shd w:val="clear" w:color="auto" w:fill="292B2D"/>
+          <w:lang w:eastAsia="fr-FR"/>
+        </w:rPr>
+        <w:t>GetServiceName ()</w:t>
       </w:r>
     </w:p>
     <w:p>
@@ -12395,25 +12406,7 @@
             <w:sz w:val="34"/>
             <w:szCs w:val="34"/>
           </w:rPr>
-          <w:t>http://go.m</w:t>
-        </w:r>
-        <w:r>
-          <w:rPr>
-            <w:rStyle w:val="Lienhypertexte"/>
-            <w:rFonts w:ascii="inherit" w:hAnsi="inherit"/>
-            <w:sz w:val="34"/>
-            <w:szCs w:val="34"/>
-          </w:rPr>
-          <w:t>i</w:t>
-        </w:r>
-        <w:r>
-          <w:rPr>
-            <w:rStyle w:val="Lienhypertexte"/>
-            <w:rFonts w:ascii="inherit" w:hAnsi="inherit"/>
-            <w:sz w:val="34"/>
-            <w:szCs w:val="34"/>
-          </w:rPr>
-          <w:t>crosoft.com/fwlink/?LinkID=267784</w:t>
+          <w:t>http://go.microsoft.com/fwlink/?LinkID=267784</w:t>
         </w:r>
       </w:hyperlink>
       <w:r>
@@ -18217,7 +18210,7 @@
           <w:rPr>
             <w:noProof/>
           </w:rPr>
-          <w:t>6</w:t>
+          <w:t>22</w:t>
         </w:r>
         <w:r>
           <w:fldChar w:fldCharType="end"/>
@@ -19828,7 +19821,7 @@
 </file>
 
 <file path=customXml/itemProps1.xml><?xml version="1.0" encoding="utf-8"?>
-<ds:datastoreItem xmlns:ds="http://schemas.openxmlformats.org/officeDocument/2006/customXml" ds:itemID="{3778DD09-0B10-45B4-A4FF-76C7B5614FED}">
+<ds:datastoreItem xmlns:ds="http://schemas.openxmlformats.org/officeDocument/2006/customXml" ds:itemID="{B8021FFE-B160-4288-9033-64719F494C22}">
   <ds:schemaRefs>
     <ds:schemaRef ds:uri="http://schemas.openxmlformats.org/officeDocument/2006/bibliography"/>
   </ds:schemaRefs>

</xml_diff>